<commit_message>
[V&V] Adição do campo "Comunicação" nos RAN e correção do nome do artefato
O nome do [ARQ-001]RAN foi corrigido para [AAQ-001]RAN
</commit_message>
<xml_diff>
--- a/Artefatos de Documentação/Processo Aplicado/EveRemind/6-Verificacao e Validacao/[AIM-001]Relato de Anomalia.docx
+++ b/Artefatos de Documentação/Processo Aplicado/EveRemind/6-Verificacao e Validacao/[AIM-001]Relato de Anomalia.docx
@@ -224,7 +224,7 @@
                 <w:rFonts w:cs="Times New Roman"/>
                 <w:szCs w:val="24"/>
               </w:rPr>
-              <w:t>Atividade de descoberta</w:t>
+              <w:t>Comunicação</w:t>
             </w:r>
           </w:p>
         </w:tc>
@@ -246,8 +246,10 @@
                 <w:rFonts w:cs="Times New Roman"/>
                 <w:szCs w:val="24"/>
               </w:rPr>
-              <w:t>V&amp;V Implementação</w:t>
-            </w:r>
+              <w:t>Comunicar aos desenvolvedores sobre a anomalia</w:t>
+            </w:r>
+            <w:bookmarkStart w:id="0" w:name="_GoBack"/>
+            <w:bookmarkEnd w:id="0"/>
           </w:p>
         </w:tc>
       </w:tr>
@@ -276,7 +278,7 @@
                 <w:rFonts w:cs="Times New Roman"/>
                 <w:szCs w:val="24"/>
               </w:rPr>
-              <w:t>Contexto</w:t>
+              <w:t>Atividade de descoberta</w:t>
             </w:r>
           </w:p>
         </w:tc>
@@ -298,7 +300,7 @@
                 <w:rFonts w:cs="Times New Roman"/>
                 <w:szCs w:val="24"/>
               </w:rPr>
-              <w:t>A anomalia foi encontrada testando as funcionalidades do sistema</w:t>
+              <w:t>V&amp;V Implementação</w:t>
             </w:r>
           </w:p>
         </w:tc>
@@ -327,7 +329,7 @@
                 <w:rFonts w:cs="Times New Roman"/>
                 <w:szCs w:val="24"/>
               </w:rPr>
-              <w:t>Descrição</w:t>
+              <w:t>Contexto</w:t>
             </w:r>
           </w:p>
         </w:tc>
@@ -349,59 +351,7 @@
                 <w:rFonts w:cs="Times New Roman"/>
                 <w:szCs w:val="24"/>
               </w:rPr>
-              <w:t xml:space="preserve">A anomalia é gerada quando o usuário deseja alterar sua senha. Ele entra na página de alterar a conta, logo em seguida clica em “Mudar Senha”. Ele digita a senha atual e uma nova senha. A aplicação aceita qualquer nova senha, não seguindo o estabelecido pelo requisito </w:t>
-            </w:r>
-            <w:r>
-              <w:rPr>
-                <w:rFonts w:cs="Times New Roman"/>
-                <w:szCs w:val="24"/>
-              </w:rPr>
-              <w:t>RSEG2</w:t>
-            </w:r>
-            <w:r>
-              <w:rPr>
-                <w:rFonts w:cs="Times New Roman"/>
-                <w:szCs w:val="24"/>
-              </w:rPr>
-              <w:t xml:space="preserve">. </w:t>
-            </w:r>
-            <w:r>
-              <w:rPr>
-                <w:rFonts w:cs="Times New Roman"/>
-                <w:szCs w:val="24"/>
-              </w:rPr>
-              <w:br/>
-              <w:t>Para reproduzir a anomalia, preencher os campos conforme abaixo (considerar senha atual como 1234567a):</w:t>
-            </w:r>
-            <w:r>
-              <w:rPr>
-                <w:rFonts w:cs="Times New Roman"/>
-                <w:szCs w:val="24"/>
-              </w:rPr>
-              <w:br/>
-              <w:t>Senha atual: 1234567ª</w:t>
-            </w:r>
-            <w:r>
-              <w:rPr>
-                <w:rFonts w:cs="Times New Roman"/>
-                <w:szCs w:val="24"/>
-              </w:rPr>
-              <w:br/>
-              <w:t>Nova Senha: a</w:t>
-            </w:r>
-            <w:r>
-              <w:rPr>
-                <w:rFonts w:cs="Times New Roman"/>
-                <w:szCs w:val="24"/>
-              </w:rPr>
-              <w:br/>
-            </w:r>
-            <w:r>
-              <w:rPr>
-                <w:rFonts w:cs="Times New Roman"/>
-                <w:szCs w:val="24"/>
-              </w:rPr>
-              <w:t>Repita a senha: a</w:t>
+              <w:t>A anomalia foi encontrada testando as funcionalidades do sistema</w:t>
             </w:r>
           </w:p>
         </w:tc>
@@ -431,7 +381,7 @@
                 <w:rFonts w:cs="Times New Roman"/>
                 <w:szCs w:val="24"/>
               </w:rPr>
-              <w:t>Impacto</w:t>
+              <w:t>Descrição</w:t>
             </w:r>
           </w:p>
         </w:tc>
@@ -453,14 +403,59 @@
                 <w:rFonts w:cs="Times New Roman"/>
                 <w:szCs w:val="24"/>
               </w:rPr>
-              <w:t>A anomalia causa impacto somente no código-fonte</w:t>
-            </w:r>
-            <w:r>
-              <w:rPr>
-                <w:rFonts w:cs="Times New Roman"/>
-                <w:szCs w:val="24"/>
-              </w:rPr>
-              <w:t xml:space="preserve"> </w:t>
+              <w:t xml:space="preserve">A anomalia é gerada quando o usuário deseja alterar sua senha. Ele entra na página de alterar a conta, logo em seguida clica em “Mudar Senha”. Ele digita a senha atual e uma nova senha. A aplicação aceita qualquer nova senha, não seguindo o estabelecido pelo requisito </w:t>
+            </w:r>
+            <w:r>
+              <w:rPr>
+                <w:rFonts w:cs="Times New Roman"/>
+                <w:szCs w:val="24"/>
+              </w:rPr>
+              <w:t>RSEG2</w:t>
+            </w:r>
+            <w:r>
+              <w:rPr>
+                <w:rFonts w:cs="Times New Roman"/>
+                <w:szCs w:val="24"/>
+              </w:rPr>
+              <w:t xml:space="preserve">. </w:t>
+            </w:r>
+            <w:r>
+              <w:rPr>
+                <w:rFonts w:cs="Times New Roman"/>
+                <w:szCs w:val="24"/>
+              </w:rPr>
+              <w:br/>
+              <w:t>Para reproduzir a anomalia, preencher os campos conforme abaixo (considerar senha atual como 1234567a):</w:t>
+            </w:r>
+            <w:r>
+              <w:rPr>
+                <w:rFonts w:cs="Times New Roman"/>
+                <w:szCs w:val="24"/>
+              </w:rPr>
+              <w:br/>
+              <w:t>Senha atual: 1234567ª</w:t>
+            </w:r>
+            <w:r>
+              <w:rPr>
+                <w:rFonts w:cs="Times New Roman"/>
+                <w:szCs w:val="24"/>
+              </w:rPr>
+              <w:br/>
+              <w:t>Nova Senha: a</w:t>
+            </w:r>
+            <w:r>
+              <w:rPr>
+                <w:rFonts w:cs="Times New Roman"/>
+                <w:szCs w:val="24"/>
+              </w:rPr>
+              <w:br/>
+            </w:r>
+            <w:r>
+              <w:rPr>
+                <w:rFonts w:cs="Times New Roman"/>
+                <w:szCs w:val="24"/>
+              </w:rPr>
+              <w:t>Repita a senha: a</w:t>
             </w:r>
           </w:p>
         </w:tc>
@@ -489,7 +484,7 @@
                 <w:rFonts w:cs="Times New Roman"/>
                 <w:szCs w:val="24"/>
               </w:rPr>
-              <w:t>Avaliação de urgência</w:t>
+              <w:t>Impacto</w:t>
             </w:r>
           </w:p>
         </w:tc>
@@ -511,7 +506,14 @@
                 <w:rFonts w:cs="Times New Roman"/>
                 <w:szCs w:val="24"/>
               </w:rPr>
-              <w:t>MÉDIA</w:t>
+              <w:t>A anomalia causa impacto somente no código-fonte</w:t>
+            </w:r>
+            <w:r>
+              <w:rPr>
+                <w:rFonts w:cs="Times New Roman"/>
+                <w:szCs w:val="24"/>
+              </w:rPr>
+              <w:t xml:space="preserve"> </w:t>
             </w:r>
           </w:p>
         </w:tc>
@@ -541,7 +543,7 @@
                 <w:rFonts w:cs="Times New Roman"/>
                 <w:szCs w:val="24"/>
               </w:rPr>
-              <w:t>Descrição da ação corretiva</w:t>
+              <w:t>Avaliação de urgência</w:t>
             </w:r>
           </w:p>
         </w:tc>
@@ -563,7 +565,7 @@
                 <w:rFonts w:cs="Times New Roman"/>
                 <w:szCs w:val="24"/>
               </w:rPr>
-              <w:t>Aplicar a regra descrita no RSEG2 no código em que faz a operação de alterar senha.</w:t>
+              <w:t>MÉDIA</w:t>
             </w:r>
           </w:p>
         </w:tc>
@@ -592,7 +594,7 @@
                 <w:rFonts w:cs="Times New Roman"/>
                 <w:szCs w:val="24"/>
               </w:rPr>
-              <w:t>Status da anomalia</w:t>
+              <w:t>Descrição da ação corretiva</w:t>
             </w:r>
           </w:p>
         </w:tc>
@@ -614,7 +616,7 @@
                 <w:rFonts w:cs="Times New Roman"/>
                 <w:szCs w:val="24"/>
               </w:rPr>
-              <w:t>Em avaliação</w:t>
+              <w:t>Aplicar a regra descrita no RSEG2 no código em que faz a operação de alterar senha.</w:t>
             </w:r>
           </w:p>
         </w:tc>
@@ -644,6 +646,57 @@
                 <w:rFonts w:cs="Times New Roman"/>
                 <w:szCs w:val="24"/>
               </w:rPr>
+              <w:t>Status da anomalia</w:t>
+            </w:r>
+          </w:p>
+        </w:tc>
+        <w:tc>
+          <w:tcPr>
+            <w:tcW w:w="6651" w:type="dxa"/>
+            <w:vAlign w:val="center"/>
+          </w:tcPr>
+          <w:p>
+            <w:pPr>
+              <w:cnfStyle w:val="000000100000" w:firstRow="0" w:lastRow="0" w:firstColumn="0" w:lastColumn="0" w:oddVBand="0" w:evenVBand="0" w:oddHBand="1" w:evenHBand="0" w:firstRowFirstColumn="0" w:firstRowLastColumn="0" w:lastRowFirstColumn="0" w:lastRowLastColumn="0"/>
+              <w:rPr>
+                <w:rFonts w:cs="Times New Roman"/>
+                <w:szCs w:val="24"/>
+              </w:rPr>
+            </w:pPr>
+            <w:r>
+              <w:rPr>
+                <w:rFonts w:cs="Times New Roman"/>
+                <w:szCs w:val="24"/>
+              </w:rPr>
+              <w:t>Em avaliação</w:t>
+            </w:r>
+          </w:p>
+        </w:tc>
+      </w:tr>
+      <w:tr>
+        <w:trPr>
+          <w:trHeight w:val="646"/>
+          <w:jc w:val="center"/>
+        </w:trPr>
+        <w:tc>
+          <w:tcPr>
+            <w:cnfStyle w:val="001000000000" w:firstRow="0" w:lastRow="0" w:firstColumn="1" w:lastColumn="0" w:oddVBand="0" w:evenVBand="0" w:oddHBand="0" w:evenHBand="0" w:firstRowFirstColumn="0" w:firstRowLastColumn="0" w:lastRowFirstColumn="0" w:lastRowLastColumn="0"/>
+            <w:tcW w:w="1843" w:type="dxa"/>
+            <w:vAlign w:val="center"/>
+          </w:tcPr>
+          <w:p>
+            <w:pPr>
+              <w:jc w:val="center"/>
+              <w:rPr>
+                <w:rFonts w:cs="Times New Roman"/>
+                <w:szCs w:val="24"/>
+              </w:rPr>
+            </w:pPr>
+            <w:r>
+              <w:rPr>
+                <w:rFonts w:cs="Times New Roman"/>
+                <w:szCs w:val="24"/>
+              </w:rPr>
               <w:t>Conclusões e Recomendações</w:t>
             </w:r>
           </w:p>
@@ -655,7 +708,7 @@
           </w:tcPr>
           <w:p>
             <w:pPr>
-              <w:cnfStyle w:val="000000100000" w:firstRow="0" w:lastRow="0" w:firstColumn="0" w:lastColumn="0" w:oddVBand="0" w:evenVBand="0" w:oddHBand="1" w:evenHBand="0" w:firstRowFirstColumn="0" w:firstRowLastColumn="0" w:lastRowFirstColumn="0" w:lastRowLastColumn="0"/>
+              <w:cnfStyle w:val="000000000000" w:firstRow="0" w:lastRow="0" w:firstColumn="0" w:lastColumn="0" w:oddVBand="0" w:evenVBand="0" w:oddHBand="0" w:evenHBand="0" w:firstRowFirstColumn="0" w:firstRowLastColumn="0" w:lastRowFirstColumn="0" w:lastRowLastColumn="0"/>
               <w:rPr>
                 <w:rFonts w:cs="Times New Roman"/>
                 <w:szCs w:val="24"/>
@@ -942,10 +995,7 @@
         </w:tc>
       </w:tr>
     </w:tbl>
-    <w:p>
-      <w:bookmarkStart w:id="0" w:name="_GoBack"/>
-      <w:bookmarkEnd w:id="0"/>
-    </w:p>
+    <w:p/>
     <w:sectPr>
       <w:pgSz w:w="11906" w:h="16838"/>
       <w:pgMar w:top="1417" w:right="1701" w:bottom="1417" w:left="1701" w:header="708" w:footer="708" w:gutter="0"/>

</xml_diff>